<commit_message>
Merge Max's change set 50293
</commit_message>
<xml_diff>
--- a/SQLPSX_Installer_Project/Readme SQLPSX Installer.docx
+++ b/SQLPSX_Installer_Project/Readme SQLPSX Installer.docx
@@ -1031,14 +1031,92 @@
         </w:rPr>
         <w:t xml:space="preserve"> </w:t>
       </w:r>
+      <w:r>
+        <w:rPr>
+          <w:b/>
+        </w:rPr>
+        <w:t xml:space="preserve">for </w:t>
+      </w:r>
+      <w:proofErr w:type="gramStart"/>
+      <w:r>
+        <w:rPr>
+          <w:b/>
+        </w:rPr>
+        <w:t>either Windows and</w:t>
+      </w:r>
+      <w:proofErr w:type="gramEnd"/>
+      <w:r>
+        <w:rPr>
+          <w:b/>
+        </w:rPr>
+        <w:t xml:space="preserve"> User profile.</w:t>
+      </w:r>
+    </w:p>
+    <w:p>
+      <w:pPr>
+        <w:spacing w:after="0"/>
+        <w:rPr>
+          <w:b/>
+        </w:rPr>
+      </w:pPr>
+    </w:p>
+    <w:p>
+      <w:pPr>
+        <w:spacing w:after="0"/>
+        <w:rPr>
+          <w:b/>
+        </w:rPr>
+      </w:pPr>
+      <w:r>
+        <w:rPr>
+          <w:b/>
+        </w:rPr>
+        <w:t>Change log – 0.6 – 05/7-8/2010 14</w:t>
+      </w:r>
+      <w:proofErr w:type="gramStart"/>
+      <w:r>
+        <w:rPr>
+          <w:b/>
+        </w:rPr>
+        <w:t>;33</w:t>
+      </w:r>
+      <w:proofErr w:type="gramEnd"/>
+      <w:r>
+        <w:rPr>
+          <w:b/>
+        </w:rPr>
+        <w:t xml:space="preserve"> – Max Trinidad</w:t>
+      </w:r>
+    </w:p>
+    <w:p>
+      <w:pPr>
+        <w:spacing w:after="0"/>
+        <w:rPr>
+          <w:b/>
+        </w:rPr>
+      </w:pPr>
+      <w:r>
+        <w:rPr>
+          <w:b/>
+        </w:rPr>
+        <w:t>1 Change import to load SQLPSX.psm1</w:t>
+      </w:r>
+    </w:p>
+    <w:p>
+      <w:pPr>
+        <w:spacing w:after="0"/>
+        <w:rPr>
+          <w:b/>
+        </w:rPr>
+      </w:pPr>
+      <w:r>
+        <w:rPr>
+          <w:b/>
+        </w:rPr>
+        <w:t>2 Change commented line to properly run the SQLPSX.psm1.</w:t>
+      </w:r>
       <w:bookmarkStart w:id="0" w:name="_GoBack"/>
       <w:bookmarkEnd w:id="0"/>
-      <w:r>
-        <w:rPr>
-          <w:b/>
-        </w:rPr>
-        <w:t>for either Windows and User profile.</w:t>
-      </w:r>
     </w:p>
     <w:p>
       <w:pPr>

</xml_diff>

<commit_message>
Merged Max's installer change set 50352 and replaced SQLPSX_2.2.zip with SQLPSX_2.2.1.zip
</commit_message>
<xml_diff>
--- a/SQLPSX_Installer_Project/Readme SQLPSX Installer.docx
+++ b/SQLPSX_Installer_Project/Readme SQLPSX Installer.docx
@@ -1115,24 +1115,44 @@
         </w:rPr>
         <w:t>2 Change commented line to properly run the SQLPSX.psm1.</w:t>
       </w:r>
+    </w:p>
+    <w:p>
+      <w:pPr>
+        <w:spacing w:after="0"/>
+        <w:rPr>
+          <w:b/>
+        </w:rPr>
+      </w:pPr>
+    </w:p>
+    <w:p>
+      <w:pPr>
+        <w:spacing w:after="0"/>
+        <w:rPr>
+          <w:b/>
+        </w:rPr>
+      </w:pPr>
+      <w:r>
+        <w:rPr>
+          <w:b/>
+        </w:rPr>
+        <w:t>Change log - 0.7 - 05/10/2010 17:20 - Max Trinidad</w:t>
+      </w:r>
+    </w:p>
+    <w:p>
+      <w:pPr>
+        <w:spacing w:after="0"/>
+        <w:rPr>
+          <w:b/>
+        </w:rPr>
+      </w:pPr>
+      <w:r>
+        <w:rPr>
+          <w:b/>
+        </w:rPr>
+        <w:t>1. Found bug missing path to Windows\system32 PowerShell modules.</w:t>
+      </w:r>
       <w:bookmarkStart w:id="0" w:name="_GoBack"/>
       <w:bookmarkEnd w:id="0"/>
-    </w:p>
-    <w:p>
-      <w:pPr>
-        <w:spacing w:after="0"/>
-        <w:rPr>
-          <w:b/>
-        </w:rPr>
-      </w:pPr>
-    </w:p>
-    <w:p>
-      <w:pPr>
-        <w:spacing w:after="0"/>
-        <w:rPr>
-          <w:b/>
-        </w:rPr>
-      </w:pPr>
     </w:p>
     <w:p>
       <w:pPr>

</xml_diff>

<commit_message>
Merge Max's installer change set 50399
</commit_message>
<xml_diff>
--- a/SQLPSX_Installer_Project/Readme SQLPSX Installer.docx
+++ b/SQLPSX_Installer_Project/Readme SQLPSX Installer.docx
@@ -544,155 +544,498 @@
         <w:rPr>
           <w:b/>
         </w:rPr>
-        <w:t>Changes log - 0.1 - 03/18/2010, 1734 - Max Trinidad</w:t>
-      </w:r>
-    </w:p>
-    <w:p>
-      <w:pPr>
-        <w:spacing w:after="0"/>
-        <w:rPr>
-          <w:b/>
-        </w:rPr>
-      </w:pPr>
-      <w:r>
-        <w:rPr>
-          <w:b/>
-        </w:rPr>
-        <w:t>1. Add the "Close" Button.</w:t>
-      </w:r>
-    </w:p>
-    <w:p>
-      <w:pPr>
-        <w:spacing w:after="0"/>
-        <w:rPr>
-          <w:b/>
-        </w:rPr>
-      </w:pPr>
-      <w:r>
-        <w:rPr>
-          <w:b/>
-        </w:rPr>
-        <w:t>2. Rename SQLPSX folder from "</w:t>
+        <w:t>Change log - 0.8 - 05/11/2010 - Max Trinidad</w:t>
+      </w:r>
+    </w:p>
+    <w:p>
+      <w:pPr>
+        <w:spacing w:after="0"/>
+        <w:rPr>
+          <w:b/>
+        </w:rPr>
+      </w:pPr>
+      <w:r>
+        <w:rPr>
+          <w:b/>
+        </w:rPr>
+        <w:t>1. Commented out the module path to SQLPSX\Modules to go to modules by default.</w:t>
+      </w:r>
+    </w:p>
+    <w:p>
+      <w:pPr>
+        <w:spacing w:after="0"/>
+        <w:rPr>
+          <w:b/>
+        </w:rPr>
+      </w:pPr>
+      <w:r>
+        <w:rPr>
+          <w:b/>
+        </w:rPr>
+        <w:t>2. Included the new SQLPSX.2.2.1.zip file containing the new folder structure.</w:t>
+      </w:r>
+    </w:p>
+    <w:p>
+      <w:pPr>
+        <w:spacing w:after="0"/>
+        <w:rPr>
+          <w:b/>
+        </w:rPr>
+      </w:pPr>
+      <w:r>
+        <w:rPr>
+          <w:b/>
+        </w:rPr>
+        <w:t>3. Recompile and test installer.</w:t>
+      </w:r>
+    </w:p>
+    <w:p>
+      <w:pPr>
+        <w:spacing w:after="0"/>
+        <w:rPr>
+          <w:b/>
+        </w:rPr>
+      </w:pPr>
+    </w:p>
+    <w:p>
+      <w:pPr>
+        <w:spacing w:after="0"/>
+        <w:rPr>
+          <w:b/>
+        </w:rPr>
+      </w:pPr>
+      <w:r>
+        <w:rPr>
+          <w:b/>
+        </w:rPr>
+        <w:t>Change log - 0.7 - 05/10/2010 17:20 - Max Trinidad</w:t>
+      </w:r>
+    </w:p>
+    <w:p>
+      <w:pPr>
+        <w:rPr>
+          <w:b/>
+        </w:rPr>
+      </w:pPr>
+      <w:r>
+        <w:rPr>
+          <w:b/>
+        </w:rPr>
+        <w:t>1. Found bug missing path to Windows\system32 PowerShell modules.</w:t>
+      </w:r>
+    </w:p>
+    <w:p>
+      <w:pPr>
+        <w:spacing w:after="0"/>
+        <w:rPr>
+          <w:b/>
+        </w:rPr>
+      </w:pPr>
+      <w:r>
+        <w:rPr>
+          <w:b/>
+        </w:rPr>
+        <w:t>Change log – 0.6 – 05/7-8/2010 14</w:t>
       </w:r>
       <w:proofErr w:type="gramStart"/>
       <w:r>
         <w:rPr>
           <w:b/>
         </w:rPr>
-        <w:t>..</w:t>
+        <w:t>;33</w:t>
       </w:r>
       <w:proofErr w:type="gramEnd"/>
       <w:r>
         <w:rPr>
           <w:b/>
         </w:rPr>
-        <w:t>\Module\SQLPSX_V2" to "</w:t>
+        <w:t xml:space="preserve"> – Max Trinidad</w:t>
+      </w:r>
+    </w:p>
+    <w:p>
+      <w:pPr>
+        <w:spacing w:after="0"/>
+        <w:rPr>
+          <w:b/>
+        </w:rPr>
+      </w:pPr>
+      <w:r>
+        <w:rPr>
+          <w:b/>
+        </w:rPr>
+        <w:t>1 Change import to load SQLPSX.psm1</w:t>
+      </w:r>
+    </w:p>
+    <w:p>
+      <w:pPr>
+        <w:spacing w:after="0"/>
+        <w:rPr>
+          <w:b/>
+        </w:rPr>
+      </w:pPr>
+      <w:r>
+        <w:rPr>
+          <w:b/>
+        </w:rPr>
+        <w:t>2 Change commented line to properly run the SQLPSX.psm1.</w:t>
+      </w:r>
+    </w:p>
+    <w:p>
+      <w:pPr>
+        <w:rPr>
+          <w:b/>
+        </w:rPr>
+      </w:pPr>
+    </w:p>
+    <w:p>
+      <w:pPr>
+        <w:spacing w:after="0"/>
+        <w:rPr>
+          <w:b/>
+        </w:rPr>
+      </w:pPr>
+      <w:r>
+        <w:rPr>
+          <w:b/>
+        </w:rPr>
+        <w:t>Change log - 0.5 - 04/05/2010, 21:45 - Max Trinidad/Bernd</w:t>
+      </w:r>
+    </w:p>
+    <w:p>
+      <w:pPr>
+        <w:spacing w:after="0"/>
+        <w:rPr>
+          <w:b/>
+        </w:rPr>
+      </w:pPr>
+      <w:r>
+        <w:rPr>
+          <w:b/>
+        </w:rPr>
+        <w:t xml:space="preserve">1. Add changes to </w:t>
+      </w:r>
+      <w:proofErr w:type="spellStart"/>
+      <w:r>
+        <w:rPr>
+          <w:b/>
+        </w:rPr>
+        <w:t>ps</w:t>
+      </w:r>
+      <w:proofErr w:type="spellEnd"/>
+      <w:r>
+        <w:rPr>
+          <w:b/>
+        </w:rPr>
+        <w:t xml:space="preserve"> script modules path in the "SQLPSX_LoadModules.ps1"</w:t>
+      </w:r>
+    </w:p>
+    <w:p>
+      <w:pPr>
+        <w:spacing w:after="0"/>
+        <w:rPr>
+          <w:b/>
+        </w:rPr>
+      </w:pPr>
+      <w:r>
+        <w:rPr>
+          <w:b/>
+        </w:rPr>
+        <w:t>2. Also, incorporate suggested changes by Bernd to automate the commented line to execute "SQLPSX_LoadModules.ps1"</w:t>
+      </w:r>
+      <w:r>
+        <w:rPr>
+          <w:b/>
+        </w:rPr>
+        <w:t xml:space="preserve"> </w:t>
+      </w:r>
+      <w:r>
+        <w:rPr>
+          <w:b/>
+        </w:rPr>
+        <w:t xml:space="preserve">for </w:t>
       </w:r>
       <w:proofErr w:type="gramStart"/>
       <w:r>
         <w:rPr>
           <w:b/>
         </w:rPr>
-        <w:t>..</w:t>
+        <w:t>either Windows and</w:t>
       </w:r>
       <w:proofErr w:type="gramEnd"/>
       <w:r>
         <w:rPr>
           <w:b/>
         </w:rPr>
-        <w:t>\Module\SQLPSX".</w:t>
-      </w:r>
-    </w:p>
-    <w:p>
-      <w:pPr>
-        <w:spacing w:after="0"/>
-        <w:rPr>
-          <w:b/>
-        </w:rPr>
-      </w:pPr>
-      <w:r>
-        <w:rPr>
-          <w:b/>
-        </w:rPr>
-        <w:t>3. Create a single installer, its 32 bit but should install OK on 64bit machines.</w:t>
-      </w:r>
-    </w:p>
-    <w:p>
-      <w:pPr>
-        <w:spacing w:after="0"/>
-        <w:rPr>
-          <w:b/>
-        </w:rPr>
-      </w:pPr>
-      <w:r>
-        <w:rPr>
-          <w:b/>
-        </w:rPr>
-        <w:t xml:space="preserve">4. Delete both SQLPSX_Install32 and 64 </w:t>
+        <w:t xml:space="preserve"> User profile.</w:t>
+      </w:r>
+    </w:p>
+    <w:p>
+      <w:pPr>
+        <w:rPr>
+          <w:b/>
+        </w:rPr>
+      </w:pPr>
+    </w:p>
+    <w:p>
+      <w:pPr>
+        <w:spacing w:after="0"/>
+        <w:rPr>
+          <w:b/>
+        </w:rPr>
+      </w:pPr>
+      <w:r>
+        <w:rPr>
+          <w:b/>
+        </w:rPr>
+        <w:t>Change log - 0.5 - 04/05/2010, 21:45 - Max Trinidad/Bernd</w:t>
+      </w:r>
+    </w:p>
+    <w:p>
+      <w:pPr>
+        <w:spacing w:after="0"/>
+        <w:rPr>
+          <w:b/>
+        </w:rPr>
+      </w:pPr>
+      <w:r>
+        <w:rPr>
+          <w:b/>
+        </w:rPr>
+        <w:t xml:space="preserve">1. Add changes to </w:t>
       </w:r>
       <w:proofErr w:type="spellStart"/>
       <w:r>
         <w:rPr>
           <w:b/>
         </w:rPr>
-        <w:t>exe's</w:t>
+        <w:t>ps</w:t>
       </w:r>
       <w:proofErr w:type="spellEnd"/>
       <w:r>
         <w:rPr>
           <w:b/>
         </w:rPr>
-        <w:t>.</w:t>
-      </w:r>
-    </w:p>
-    <w:p>
-      <w:pPr>
-        <w:spacing w:after="0"/>
-        <w:rPr>
-          <w:b/>
-        </w:rPr>
-      </w:pPr>
-    </w:p>
-    <w:p>
-      <w:pPr>
-        <w:spacing w:after="0"/>
-        <w:rPr>
-          <w:b/>
-        </w:rPr>
-      </w:pPr>
-      <w:r>
-        <w:rPr>
-          <w:b/>
-        </w:rPr>
-        <w:t>Changes log - 0.1a - 03/18/2010, 17:58 - Max Trinidad</w:t>
-      </w:r>
-    </w:p>
-    <w:p>
-      <w:pPr>
-        <w:spacing w:after="0"/>
-        <w:rPr>
-          <w:b/>
-        </w:rPr>
-      </w:pPr>
-      <w:r>
-        <w:rPr>
-          <w:b/>
-        </w:rPr>
-        <w:t xml:space="preserve">1. Put back </w:t>
+        <w:t xml:space="preserve"> script modules path in the "SQLPSX_LoadModules.ps1"</w:t>
+      </w:r>
+    </w:p>
+    <w:p>
+      <w:pPr>
+        <w:spacing w:after="0"/>
+        <w:rPr>
+          <w:b/>
+        </w:rPr>
+      </w:pPr>
+      <w:r>
+        <w:rPr>
+          <w:b/>
+        </w:rPr>
+        <w:t>2. Also, incorporate suggested changes by Bernd to automate the commented line to execute "SQLPSX_LoadModules.ps1"</w:t>
+      </w:r>
+      <w:r>
+        <w:rPr>
+          <w:b/>
+        </w:rPr>
+        <w:t xml:space="preserve"> </w:t>
+      </w:r>
+      <w:r>
+        <w:rPr>
+          <w:b/>
+        </w:rPr>
+        <w:t xml:space="preserve">for </w:t>
       </w:r>
       <w:proofErr w:type="gramStart"/>
       <w:r>
         <w:rPr>
           <w:b/>
         </w:rPr>
-        <w:t>both Installer 32/64</w:t>
+        <w:t>either Windows and</w:t>
       </w:r>
       <w:proofErr w:type="gramEnd"/>
       <w:r>
         <w:rPr>
           <w:b/>
         </w:rPr>
-        <w:t xml:space="preserve"> because the 32bit will not create the SQLPSX folder.</w:t>
+        <w:t xml:space="preserve"> User profile.</w:t>
+      </w:r>
+    </w:p>
+    <w:p>
+      <w:pPr>
+        <w:rPr>
+          <w:b/>
+        </w:rPr>
+      </w:pPr>
+    </w:p>
+    <w:p>
+      <w:pPr>
+        <w:spacing w:after="0"/>
+        <w:rPr>
+          <w:b/>
+        </w:rPr>
+      </w:pPr>
+      <w:r>
+        <w:rPr>
+          <w:b/>
+        </w:rPr>
+        <w:t>Change log - 0.4 - 04/04/2010, 10:04 - Max Trinidad</w:t>
+      </w:r>
+    </w:p>
+    <w:p>
+      <w:pPr>
+        <w:spacing w:after="0"/>
+        <w:rPr>
+          <w:b/>
+        </w:rPr>
+      </w:pPr>
+      <w:proofErr w:type="gramStart"/>
+      <w:r>
+        <w:rPr>
+          <w:b/>
+        </w:rPr>
+        <w:t>1.Changes</w:t>
+      </w:r>
+      <w:proofErr w:type="gramEnd"/>
+      <w:r>
+        <w:rPr>
+          <w:b/>
+        </w:rPr>
+        <w:t xml:space="preserve"> to </w:t>
+      </w:r>
+      <w:proofErr w:type="spellStart"/>
+      <w:r>
+        <w:rPr>
+          <w:b/>
+        </w:rPr>
+        <w:t>accomodate</w:t>
+      </w:r>
+      <w:proofErr w:type="spellEnd"/>
+      <w:r>
+        <w:rPr>
+          <w:b/>
+        </w:rPr>
+        <w:t xml:space="preserve"> modules folders structure.</w:t>
+      </w:r>
+    </w:p>
+    <w:p>
+      <w:pPr>
+        <w:spacing w:after="0"/>
+        <w:rPr>
+          <w:b/>
+        </w:rPr>
+      </w:pPr>
+      <w:proofErr w:type="gramStart"/>
+      <w:r>
+        <w:rPr>
+          <w:b/>
+        </w:rPr>
+        <w:t>2.Change</w:t>
+      </w:r>
+      <w:proofErr w:type="gramEnd"/>
+      <w:r>
+        <w:rPr>
+          <w:b/>
+        </w:rPr>
+        <w:t xml:space="preserve"> to the "SQLPSX_LoadModules.ps1" to properly look for the </w:t>
+      </w:r>
+      <w:proofErr w:type="spellStart"/>
+      <w:r>
+        <w:rPr>
+          <w:b/>
+        </w:rPr>
+        <w:t>PSModule</w:t>
+      </w:r>
+      <w:proofErr w:type="spellEnd"/>
+      <w:r>
+        <w:rPr>
+          <w:b/>
+        </w:rPr>
+        <w:t xml:space="preserve"> path.</w:t>
+      </w:r>
+    </w:p>
+    <w:p>
+      <w:pPr>
+        <w:spacing w:after="0"/>
+        <w:rPr>
+          <w:b/>
+        </w:rPr>
+      </w:pPr>
+      <w:proofErr w:type="gramStart"/>
+      <w:r>
+        <w:rPr>
+          <w:b/>
+        </w:rPr>
+        <w:t>3.Rename</w:t>
+      </w:r>
+      <w:proofErr w:type="gramEnd"/>
+      <w:r>
+        <w:rPr>
+          <w:b/>
+        </w:rPr>
+        <w:t xml:space="preserve"> the "Simple SQLPSX Installer steps.docx" to "Readme SQLPSX Installer.docx".</w:t>
+      </w:r>
+    </w:p>
+    <w:p>
+      <w:pPr>
+        <w:rPr>
+          <w:b/>
+        </w:rPr>
+      </w:pPr>
+    </w:p>
+    <w:p>
+      <w:pPr>
+        <w:spacing w:after="0"/>
+        <w:rPr>
+          <w:b/>
+        </w:rPr>
+      </w:pPr>
+      <w:r>
+        <w:rPr>
+          <w:b/>
+        </w:rPr>
+        <w:t>Changes log – 0.3 – 03/31/2010, 2143 – Max Trinidad</w:t>
+      </w:r>
+    </w:p>
+    <w:p>
+      <w:pPr>
+        <w:spacing w:after="0"/>
+        <w:rPr>
+          <w:b/>
+        </w:rPr>
+      </w:pPr>
+      <w:proofErr w:type="gramStart"/>
+      <w:r>
+        <w:rPr>
+          <w:b/>
+        </w:rPr>
+        <w:t>1.Change</w:t>
+      </w:r>
+      <w:proofErr w:type="gramEnd"/>
+      <w:r>
+        <w:rPr>
+          <w:b/>
+        </w:rPr>
+        <w:t xml:space="preserve"> the module location to match for User and Windows Profile.</w:t>
+      </w:r>
+    </w:p>
+    <w:p>
+      <w:pPr>
+        <w:spacing w:after="0"/>
+        <w:rPr>
+          <w:b/>
+        </w:rPr>
+      </w:pPr>
+      <w:proofErr w:type="gramStart"/>
+      <w:r>
+        <w:rPr>
+          <w:b/>
+        </w:rPr>
+        <w:t>2.Update</w:t>
+      </w:r>
+      <w:proofErr w:type="gramEnd"/>
+      <w:r>
+        <w:rPr>
+          <w:b/>
+        </w:rPr>
+        <w:t xml:space="preserve"> Installer instructions word document.</w:t>
       </w:r>
     </w:p>
     <w:p>
@@ -782,375 +1125,179 @@
     </w:p>
     <w:p>
       <w:pPr>
-        <w:spacing w:after="0"/>
-        <w:rPr>
-          <w:b/>
-        </w:rPr>
-      </w:pPr>
-    </w:p>
-    <w:p>
-      <w:pPr>
-        <w:spacing w:after="0"/>
-        <w:rPr>
-          <w:b/>
-        </w:rPr>
-      </w:pPr>
-      <w:r>
-        <w:rPr>
-          <w:b/>
-        </w:rPr>
-        <w:t>Changes log – 0.3 – 03/31/2010, 2143 – Max Trinidad</w:t>
-      </w:r>
-    </w:p>
-    <w:p>
-      <w:pPr>
-        <w:spacing w:after="0"/>
-        <w:rPr>
-          <w:b/>
-        </w:rPr>
-      </w:pPr>
+        <w:rPr>
+          <w:b/>
+        </w:rPr>
+      </w:pPr>
+    </w:p>
+    <w:p>
+      <w:pPr>
+        <w:spacing w:after="0"/>
+        <w:rPr>
+          <w:b/>
+        </w:rPr>
+      </w:pPr>
+      <w:r>
+        <w:rPr>
+          <w:b/>
+        </w:rPr>
+        <w:t>Changes log - 0.1 - 03/18/2010, 1734 - Max Trinidad</w:t>
+      </w:r>
+    </w:p>
+    <w:p>
+      <w:pPr>
+        <w:spacing w:after="0"/>
+        <w:rPr>
+          <w:b/>
+        </w:rPr>
+      </w:pPr>
+      <w:r>
+        <w:rPr>
+          <w:b/>
+        </w:rPr>
+        <w:t>1. Add the "Close" Button.</w:t>
+      </w:r>
+    </w:p>
+    <w:p>
+      <w:pPr>
+        <w:spacing w:after="0"/>
+        <w:rPr>
+          <w:b/>
+        </w:rPr>
+      </w:pPr>
+      <w:r>
+        <w:rPr>
+          <w:b/>
+        </w:rPr>
+        <w:t>2. Rename SQLPSX folder from "</w:t>
+      </w:r>
       <w:proofErr w:type="gramStart"/>
       <w:r>
         <w:rPr>
           <w:b/>
         </w:rPr>
-        <w:t>1.Change</w:t>
+        <w:t>..</w:t>
       </w:r>
       <w:proofErr w:type="gramEnd"/>
       <w:r>
         <w:rPr>
           <w:b/>
         </w:rPr>
-        <w:t xml:space="preserve"> the module location to match for User and Windows Profile.</w:t>
-      </w:r>
-    </w:p>
-    <w:p>
-      <w:pPr>
-        <w:spacing w:after="0"/>
-        <w:rPr>
-          <w:b/>
-        </w:rPr>
-      </w:pPr>
+        <w:t>\Module\SQLPSX_V2" to "</w:t>
+      </w:r>
       <w:proofErr w:type="gramStart"/>
       <w:r>
         <w:rPr>
           <w:b/>
         </w:rPr>
-        <w:t>2.Update</w:t>
+        <w:t>..</w:t>
       </w:r>
       <w:proofErr w:type="gramEnd"/>
       <w:r>
         <w:rPr>
           <w:b/>
         </w:rPr>
-        <w:t xml:space="preserve"> Installer instructions word document.</w:t>
-      </w:r>
-    </w:p>
-    <w:p>
-      <w:pPr>
-        <w:spacing w:after="0"/>
-        <w:rPr>
-          <w:b/>
-        </w:rPr>
-      </w:pPr>
-    </w:p>
-    <w:p>
-      <w:pPr>
-        <w:spacing w:after="0"/>
-        <w:rPr>
-          <w:b/>
-        </w:rPr>
-      </w:pPr>
-      <w:r>
-        <w:rPr>
-          <w:b/>
-        </w:rPr>
-        <w:t>Change log - 0.4 - 04/04/2010, 10:04 - Max Trinidad</w:t>
-      </w:r>
-    </w:p>
-    <w:p>
-      <w:pPr>
-        <w:spacing w:after="0"/>
-        <w:rPr>
-          <w:b/>
-        </w:rPr>
-      </w:pPr>
+        <w:t>\Module\SQLPSX".</w:t>
+      </w:r>
+    </w:p>
+    <w:p>
+      <w:pPr>
+        <w:spacing w:after="0"/>
+        <w:rPr>
+          <w:b/>
+        </w:rPr>
+      </w:pPr>
+      <w:r>
+        <w:rPr>
+          <w:b/>
+        </w:rPr>
+        <w:t>3. Create a single installer, its 32 bit but should install OK on 64bit machines.</w:t>
+      </w:r>
+    </w:p>
+    <w:p>
+      <w:pPr>
+        <w:spacing w:after="0"/>
+        <w:rPr>
+          <w:b/>
+        </w:rPr>
+      </w:pPr>
+      <w:r>
+        <w:rPr>
+          <w:b/>
+        </w:rPr>
+        <w:t xml:space="preserve">4. Delete both SQLPSX_Install32 and 64 </w:t>
+      </w:r>
+      <w:proofErr w:type="spellStart"/>
+      <w:r>
+        <w:rPr>
+          <w:b/>
+        </w:rPr>
+        <w:t>exe's</w:t>
+      </w:r>
+      <w:proofErr w:type="spellEnd"/>
+      <w:r>
+        <w:rPr>
+          <w:b/>
+        </w:rPr>
+        <w:t>.</w:t>
+      </w:r>
+    </w:p>
+    <w:p>
+      <w:pPr>
+        <w:spacing w:after="0"/>
+        <w:rPr>
+          <w:b/>
+        </w:rPr>
+      </w:pPr>
+    </w:p>
+    <w:p>
+      <w:pPr>
+        <w:spacing w:after="0"/>
+        <w:rPr>
+          <w:b/>
+        </w:rPr>
+      </w:pPr>
+      <w:r>
+        <w:rPr>
+          <w:b/>
+        </w:rPr>
+        <w:t>Changes log - 0.1a - 03/18/2010, 17:58 - Max Trinidad</w:t>
+      </w:r>
+    </w:p>
+    <w:p>
+      <w:pPr>
+        <w:spacing w:after="0"/>
+        <w:rPr>
+          <w:b/>
+        </w:rPr>
+      </w:pPr>
+      <w:r>
+        <w:rPr>
+          <w:b/>
+        </w:rPr>
+        <w:t xml:space="preserve">1. Put back </w:t>
+      </w:r>
       <w:proofErr w:type="gramStart"/>
       <w:r>
         <w:rPr>
           <w:b/>
         </w:rPr>
-        <w:t>1.Changes</w:t>
+        <w:t>both Installer 32/64</w:t>
       </w:r>
       <w:proofErr w:type="gramEnd"/>
       <w:r>
         <w:rPr>
           <w:b/>
         </w:rPr>
-        <w:t xml:space="preserve"> to </w:t>
-      </w:r>
-      <w:proofErr w:type="spellStart"/>
-      <w:r>
-        <w:rPr>
-          <w:b/>
-        </w:rPr>
-        <w:t>accomodate</w:t>
-      </w:r>
-      <w:proofErr w:type="spellEnd"/>
-      <w:r>
-        <w:rPr>
-          <w:b/>
-        </w:rPr>
-        <w:t xml:space="preserve"> modules folders structure.</w:t>
-      </w:r>
-    </w:p>
-    <w:p>
-      <w:pPr>
-        <w:spacing w:after="0"/>
-        <w:rPr>
-          <w:b/>
-        </w:rPr>
-      </w:pPr>
-      <w:proofErr w:type="gramStart"/>
-      <w:r>
-        <w:rPr>
-          <w:b/>
-        </w:rPr>
-        <w:t>2.Change</w:t>
-      </w:r>
-      <w:proofErr w:type="gramEnd"/>
-      <w:r>
-        <w:rPr>
-          <w:b/>
-        </w:rPr>
-        <w:t xml:space="preserve"> to the "SQLPSX_LoadModules.ps1" to properly look for the </w:t>
-      </w:r>
-      <w:proofErr w:type="spellStart"/>
-      <w:r>
-        <w:rPr>
-          <w:b/>
-        </w:rPr>
-        <w:t>PSModule</w:t>
-      </w:r>
-      <w:proofErr w:type="spellEnd"/>
-      <w:r>
-        <w:rPr>
-          <w:b/>
-        </w:rPr>
-        <w:t xml:space="preserve"> path.</w:t>
-      </w:r>
-    </w:p>
-    <w:p>
-      <w:pPr>
-        <w:spacing w:after="0"/>
-        <w:rPr>
-          <w:b/>
-        </w:rPr>
-      </w:pPr>
-      <w:proofErr w:type="gramStart"/>
-      <w:r>
-        <w:rPr>
-          <w:b/>
-        </w:rPr>
-        <w:t>3.Rename</w:t>
-      </w:r>
-      <w:proofErr w:type="gramEnd"/>
-      <w:r>
-        <w:rPr>
-          <w:b/>
-        </w:rPr>
-        <w:t xml:space="preserve"> the "Simple SQLPSX Installer steps.docx" to "Readme SQLPSX Installer.docx".</w:t>
-      </w:r>
-    </w:p>
-    <w:p>
-      <w:pPr>
-        <w:spacing w:after="0"/>
-        <w:rPr>
-          <w:b/>
-        </w:rPr>
-      </w:pPr>
-    </w:p>
-    <w:p>
-      <w:pPr>
-        <w:spacing w:after="0"/>
-        <w:rPr>
-          <w:b/>
-        </w:rPr>
-      </w:pPr>
-      <w:r>
-        <w:rPr>
-          <w:b/>
-        </w:rPr>
-        <w:t>Change log - 0.5 - 04/05/2010, 21:45 - Max Trinidad/Bernd</w:t>
-      </w:r>
-    </w:p>
-    <w:p>
-      <w:pPr>
-        <w:spacing w:after="0"/>
-        <w:rPr>
-          <w:b/>
-        </w:rPr>
-      </w:pPr>
-      <w:r>
-        <w:rPr>
-          <w:b/>
-        </w:rPr>
-        <w:t xml:space="preserve">1. Add changes to </w:t>
-      </w:r>
-      <w:proofErr w:type="spellStart"/>
-      <w:r>
-        <w:rPr>
-          <w:b/>
-        </w:rPr>
-        <w:t>ps</w:t>
-      </w:r>
-      <w:proofErr w:type="spellEnd"/>
-      <w:r>
-        <w:rPr>
-          <w:b/>
-        </w:rPr>
-        <w:t xml:space="preserve"> script modules path in the "SQLPSX_LoadModules.ps1"</w:t>
-      </w:r>
-    </w:p>
-    <w:p>
-      <w:pPr>
-        <w:spacing w:after="0"/>
-        <w:rPr>
-          <w:b/>
-        </w:rPr>
-      </w:pPr>
-      <w:r>
-        <w:rPr>
-          <w:b/>
-        </w:rPr>
-        <w:t>2. Also, incorporate suggested changes by Bernd to automate the commented line to execute "SQLPSX_LoadModules.ps1"</w:t>
-      </w:r>
-      <w:r>
-        <w:rPr>
-          <w:b/>
-        </w:rPr>
-        <w:t xml:space="preserve"> </w:t>
-      </w:r>
-      <w:r>
-        <w:rPr>
-          <w:b/>
-        </w:rPr>
-        <w:t xml:space="preserve">for </w:t>
-      </w:r>
-      <w:proofErr w:type="gramStart"/>
-      <w:r>
-        <w:rPr>
-          <w:b/>
-        </w:rPr>
-        <w:t>either Windows and</w:t>
-      </w:r>
-      <w:proofErr w:type="gramEnd"/>
-      <w:r>
-        <w:rPr>
-          <w:b/>
-        </w:rPr>
-        <w:t xml:space="preserve"> User profile.</w:t>
-      </w:r>
-    </w:p>
-    <w:p>
-      <w:pPr>
-        <w:spacing w:after="0"/>
-        <w:rPr>
-          <w:b/>
-        </w:rPr>
-      </w:pPr>
-    </w:p>
-    <w:p>
-      <w:pPr>
-        <w:spacing w:after="0"/>
-        <w:rPr>
-          <w:b/>
-        </w:rPr>
-      </w:pPr>
-      <w:r>
-        <w:rPr>
-          <w:b/>
-        </w:rPr>
-        <w:t>Change log – 0.6 – 05/7-8/2010 14</w:t>
-      </w:r>
-      <w:proofErr w:type="gramStart"/>
-      <w:r>
-        <w:rPr>
-          <w:b/>
-        </w:rPr>
-        <w:t>;33</w:t>
-      </w:r>
-      <w:proofErr w:type="gramEnd"/>
-      <w:r>
-        <w:rPr>
-          <w:b/>
-        </w:rPr>
-        <w:t xml:space="preserve"> – Max Trinidad</w:t>
-      </w:r>
-    </w:p>
-    <w:p>
-      <w:pPr>
-        <w:spacing w:after="0"/>
-        <w:rPr>
-          <w:b/>
-        </w:rPr>
-      </w:pPr>
-      <w:r>
-        <w:rPr>
-          <w:b/>
-        </w:rPr>
-        <w:t>1 Change import to load SQLPSX.psm1</w:t>
-      </w:r>
-    </w:p>
-    <w:p>
-      <w:pPr>
-        <w:spacing w:after="0"/>
-        <w:rPr>
-          <w:b/>
-        </w:rPr>
-      </w:pPr>
-      <w:r>
-        <w:rPr>
-          <w:b/>
-        </w:rPr>
-        <w:t>2 Change commented line to properly run the SQLPSX.psm1.</w:t>
-      </w:r>
-    </w:p>
-    <w:p>
-      <w:pPr>
-        <w:spacing w:after="0"/>
-        <w:rPr>
-          <w:b/>
-        </w:rPr>
-      </w:pPr>
-    </w:p>
-    <w:p>
-      <w:pPr>
-        <w:spacing w:after="0"/>
-        <w:rPr>
-          <w:b/>
-        </w:rPr>
-      </w:pPr>
-      <w:r>
-        <w:rPr>
-          <w:b/>
-        </w:rPr>
-        <w:t>Change log - 0.7 - 05/10/2010 17:20 - Max Trinidad</w:t>
-      </w:r>
-    </w:p>
-    <w:p>
-      <w:pPr>
-        <w:spacing w:after="0"/>
-        <w:rPr>
-          <w:b/>
-        </w:rPr>
-      </w:pPr>
-      <w:r>
-        <w:rPr>
-          <w:b/>
-        </w:rPr>
-        <w:t>1. Found bug missing path to Windows\system32 PowerShell modules.</w:t>
-      </w:r>
+        <w:t xml:space="preserve"> because the 32bit will not create the SQLPSX folder.</w:t>
+      </w:r>
+    </w:p>
+    <w:p>
+      <w:pPr>
+        <w:rPr>
+          <w:b/>
+        </w:rPr>
+      </w:pPr>
       <w:bookmarkStart w:id="0" w:name="_GoBack"/>
       <w:bookmarkEnd w:id="0"/>
     </w:p>

</xml_diff>

<commit_message>
Merge change set 50632 with trunk
</commit_message>
<xml_diff>
--- a/SQLPSX_Installer_Project/Readme SQLPSX Installer.docx
+++ b/SQLPSX_Installer_Project/Readme SQLPSX Installer.docx
@@ -544,6 +544,228 @@
         <w:rPr>
           <w:b/>
         </w:rPr>
+        <w:t>Change log - 11.0 - 05/17/2010 - Max Trinidad</w:t>
+      </w:r>
+    </w:p>
+    <w:p>
+      <w:pPr>
+        <w:spacing w:after="0"/>
+        <w:rPr>
+          <w:b/>
+        </w:rPr>
+      </w:pPr>
+      <w:r>
+        <w:rPr>
+          <w:b/>
+        </w:rPr>
+        <w:t xml:space="preserve">1. Make change to the Import of </w:t>
+      </w:r>
+      <w:proofErr w:type="spellStart"/>
+      <w:r>
+        <w:rPr>
+          <w:b/>
+        </w:rPr>
+        <w:t>SQLIse</w:t>
+      </w:r>
+      <w:proofErr w:type="spellEnd"/>
+      <w:r>
+        <w:rPr>
+          <w:b/>
+        </w:rPr>
+        <w:t xml:space="preserve"> to the '-</w:t>
+      </w:r>
+      <w:proofErr w:type="spellStart"/>
+      <w:r>
+        <w:rPr>
+          <w:b/>
+        </w:rPr>
+        <w:t>GLobal</w:t>
+      </w:r>
+      <w:proofErr w:type="spellEnd"/>
+      <w:r>
+        <w:rPr>
+          <w:b/>
+        </w:rPr>
+        <w:t>' parameter to install it.</w:t>
+      </w:r>
+    </w:p>
+    <w:p>
+      <w:pPr>
+        <w:spacing w:after="0"/>
+        <w:rPr>
+          <w:b/>
+        </w:rPr>
+      </w:pPr>
+      <w:r>
+        <w:rPr>
+          <w:b/>
+        </w:rPr>
+        <w:t>2. Include the code to detect when using ISE 64bit and 32bit version.</w:t>
+      </w:r>
+    </w:p>
+    <w:p>
+      <w:pPr>
+        <w:spacing w:after="0"/>
+        <w:rPr>
+          <w:b/>
+        </w:rPr>
+      </w:pPr>
+      <w:r>
+        <w:rPr>
+          <w:b/>
+        </w:rPr>
+        <w:t xml:space="preserve">3. Include the warning in the Installer about running </w:t>
+      </w:r>
+      <w:proofErr w:type="spellStart"/>
+      <w:r>
+        <w:rPr>
+          <w:b/>
+        </w:rPr>
+        <w:t>SQLIse</w:t>
+      </w:r>
+      <w:proofErr w:type="spellEnd"/>
+      <w:r>
+        <w:rPr>
+          <w:b/>
+        </w:rPr>
+        <w:t xml:space="preserve"> only in 32bit ISE app.</w:t>
+      </w:r>
+      <w:bookmarkStart w:id="0" w:name="_GoBack"/>
+      <w:bookmarkEnd w:id="0"/>
+    </w:p>
+    <w:p>
+      <w:pPr>
+        <w:spacing w:after="0"/>
+        <w:rPr>
+          <w:b/>
+        </w:rPr>
+      </w:pPr>
+    </w:p>
+    <w:p>
+      <w:pPr>
+        <w:spacing w:after="0"/>
+        <w:rPr>
+          <w:b/>
+        </w:rPr>
+      </w:pPr>
+      <w:r>
+        <w:rPr>
+          <w:b/>
+        </w:rPr>
+        <w:t>Change log - 10.0 - 05/16/2010 - Max Trinidad</w:t>
+      </w:r>
+    </w:p>
+    <w:p>
+      <w:pPr>
+        <w:spacing w:after="0"/>
+        <w:rPr>
+          <w:b/>
+        </w:rPr>
+      </w:pPr>
+      <w:r>
+        <w:rPr>
+          <w:b/>
+        </w:rPr>
+        <w:t>1. Change code to include suggested Chad Miller suggestions.</w:t>
+      </w:r>
+    </w:p>
+    <w:p>
+      <w:pPr>
+        <w:spacing w:after="0"/>
+        <w:rPr>
+          <w:b/>
+        </w:rPr>
+      </w:pPr>
+    </w:p>
+    <w:p>
+      <w:pPr>
+        <w:spacing w:after="0"/>
+        <w:rPr>
+          <w:b/>
+        </w:rPr>
+      </w:pPr>
+      <w:r>
+        <w:rPr>
+          <w:b/>
+        </w:rPr>
+        <w:t>Change log - 0.9 - 05/15/2010 - Max Trinidad</w:t>
+      </w:r>
+    </w:p>
+    <w:p>
+      <w:pPr>
+        <w:spacing w:after="0"/>
+        <w:rPr>
+          <w:b/>
+        </w:rPr>
+      </w:pPr>
+      <w:r>
+        <w:rPr>
+          <w:b/>
+        </w:rPr>
+        <w:t xml:space="preserve">1. Add missing variable to properly construct the </w:t>
+      </w:r>
+      <w:proofErr w:type="spellStart"/>
+      <w:r>
+        <w:rPr>
+          <w:b/>
+        </w:rPr>
+        <w:t>PSModulePath</w:t>
+      </w:r>
+      <w:proofErr w:type="spellEnd"/>
+      <w:r>
+        <w:rPr>
+          <w:b/>
+        </w:rPr>
+        <w:t xml:space="preserve"> map to modules folders. </w:t>
+      </w:r>
+    </w:p>
+    <w:p>
+      <w:pPr>
+        <w:spacing w:after="0"/>
+        <w:rPr>
+          <w:b/>
+        </w:rPr>
+      </w:pPr>
+      <w:r>
+        <w:rPr>
+          <w:b/>
+        </w:rPr>
+        <w:t xml:space="preserve">2. Add logic to load the </w:t>
+      </w:r>
+      <w:proofErr w:type="spellStart"/>
+      <w:r>
+        <w:rPr>
+          <w:b/>
+        </w:rPr>
+        <w:t>appropiate</w:t>
+      </w:r>
+      <w:proofErr w:type="spellEnd"/>
+      <w:r>
+        <w:rPr>
+          <w:b/>
+        </w:rPr>
+        <w:t xml:space="preserve"> ISE modules and Oracle modules too.</w:t>
+      </w:r>
+    </w:p>
+    <w:p>
+      <w:pPr>
+        <w:spacing w:after="0"/>
+        <w:rPr>
+          <w:b/>
+        </w:rPr>
+      </w:pPr>
+    </w:p>
+    <w:p>
+      <w:pPr>
+        <w:spacing w:after="0"/>
+        <w:rPr>
+          <w:b/>
+        </w:rPr>
+      </w:pPr>
+      <w:r>
+        <w:rPr>
+          <w:b/>
+        </w:rPr>
         <w:t>Change log - 0.8 - 05/11/2010 - Max Trinidad</w:t>
       </w:r>
     </w:p>
@@ -1028,6 +1250,7 @@
         <w:rPr>
           <w:b/>
         </w:rPr>
+        <w:lastRenderedPageBreak/>
         <w:t>2.Update</w:t>
       </w:r>
       <w:proofErr w:type="gramEnd"/>
@@ -1298,8 +1521,6 @@
           <w:b/>
         </w:rPr>
       </w:pPr>
-      <w:bookmarkStart w:id="0" w:name="_GoBack"/>
-      <w:bookmarkEnd w:id="0"/>
     </w:p>
     <w:p>
       <w:pPr>

</xml_diff>